<commit_message>
Document preview for Word file will be shown after converting to pdf
</commit_message>
<xml_diff>
--- a/backend/uploads/1766077828288-PRDL3001 Pull calculation.docx
+++ b/backend/uploads/1766077828288-PRDL3001 Pull calculation.docx
@@ -2306,16 +2306,7 @@
                 <w:sz w:val="24"/>
                 <w:szCs w:val="24"/>
               </w:rPr>
-              <w:t xml:space="preserve">Press the “Zero” or “Tare” button to calibrate the weighing scale and set the baseline reading to zero before performing weight </w:t>
-            </w:r>
-            <w:r>
-              <w:rPr>
-                <w:rFonts w:ascii="Calibri" w:hAnsi="Calibri" w:cs="Calibri"/>
-                <w:bCs/>
-                <w:sz w:val="24"/>
-                <w:szCs w:val="24"/>
-              </w:rPr>
-              <w:t>measurement.</w:t>
+              <w:t>Press the “Zero” or “Tare” button to calibrate the weighing scale and set the baseline reading to zero before performing weight measurement.</w:t>
             </w:r>
           </w:p>
         </w:tc>
@@ -7352,6 +7343,7 @@
   <w:style w:type="character" w:default="1" w:styleId="DefaultParagraphFont">
     <w:name w:val="Default Paragraph Font"/>
     <w:uiPriority w:val="1"/>
+    <w:semiHidden/>
     <w:unhideWhenUsed/>
   </w:style>
   <w:style w:type="table" w:default="1" w:styleId="TableNormal">

</xml_diff>